<commit_message>
cambios para version final-2
</commit_message>
<xml_diff>
--- a/Preguntas/TRL/Agricultura_DONE/Preguntas TRL_Agricultura_silvicultura_version_final.docx
+++ b/Preguntas/TRL/Agricultura_DONE/Preguntas TRL_Agricultura_silvicultura_version_final.docx
@@ -46,7 +46,7 @@
     </w:p>
     <w:p>
       <w:pPr>
-        <w:pStyle w:val="Prrafodelista"/>
+        <w:pStyle w:val="ListParagraph"/>
         <w:numPr>
           <w:ilvl w:val="0"/>
           <w:numId w:val="1"/>
@@ -74,7 +74,7 @@
     </w:p>
     <w:p>
       <w:pPr>
-        <w:pStyle w:val="Prrafodelista"/>
+        <w:pStyle w:val="ListParagraph"/>
         <w:numPr>
           <w:ilvl w:val="0"/>
           <w:numId w:val="1"/>
@@ -109,13 +109,10 @@
         <w:t>Se ha desarrollado una idea o concepto inicial para abordar la necesidad identificada</w:t>
       </w:r>
       <w:r>
-        <w:rPr>
-          <w:rFonts w:ascii="Arial" w:eastAsia="Times New Roman" w:hAnsi="Arial" w:cs="Arial"/>
-          <w:kern w:val="0"/>
-          <w:lang w:eastAsia="es-PE"/>
-          <w14:ligatures w14:val="none"/>
-        </w:rPr>
         <w:t xml:space="preserve"> en agricultura/silvicultura</w:t>
+      </w:r>
+      <w:r>
+        <w:t>.</w:t>
       </w:r>
       <w:r>
         <w:rPr>
@@ -129,7 +126,7 @@
     </w:p>
     <w:p>
       <w:pPr>
-        <w:pStyle w:val="Prrafodelista"/>
+        <w:pStyle w:val="ListParagraph"/>
         <w:numPr>
           <w:ilvl w:val="0"/>
           <w:numId w:val="2"/>
@@ -154,10 +151,13 @@
       <w:r>
         <w:t>Se ha validado el concepto a través de pruebas analíticas y de rendimiento</w:t>
       </w:r>
+      <w:r>
+        <w:t>.</w:t>
+      </w:r>
     </w:p>
     <w:p>
       <w:pPr>
-        <w:pStyle w:val="Prrafodelista"/>
+        <w:pStyle w:val="ListParagraph"/>
         <w:numPr>
           <w:ilvl w:val="0"/>
           <w:numId w:val="2"/>
@@ -190,10 +190,13 @@
       <w:r>
         <w:t>Se han validado los componentes o procesos en un entorno de laboratorio o semejante (baja fidelidad) específico para agricultura o silvicultura</w:t>
       </w:r>
+      <w:r>
+        <w:t>.</w:t>
+      </w:r>
     </w:p>
     <w:p>
       <w:pPr>
-        <w:pStyle w:val="Prrafodelista"/>
+        <w:pStyle w:val="ListParagraph"/>
         <w:numPr>
           <w:ilvl w:val="0"/>
           <w:numId w:val="2"/>
@@ -216,10 +219,6 @@
         <w:t xml:space="preserve">TRL7: </w:t>
       </w:r>
       <w:r>
-        <w:rPr>
-          <w:rFonts w:ascii="Arial" w:hAnsi="Arial" w:cs="Arial"/>
-          <w:lang w:val="es-ES"/>
-        </w:rPr>
         <w:t>Se tiene evidencia de resultados positivos del desempeño de la tecnología.</w:t>
       </w:r>
     </w:p>
@@ -245,7 +244,7 @@
     </w:p>
     <w:p>
       <w:pPr>
-        <w:pStyle w:val="Prrafodelista"/>
+        <w:pStyle w:val="ListParagraph"/>
         <w:numPr>
           <w:ilvl w:val="0"/>
           <w:numId w:val="1"/>
@@ -290,7 +289,7 @@
     </w:p>
     <w:p>
       <w:pPr>
-        <w:pStyle w:val="Prrafodelista"/>
+        <w:pStyle w:val="ListParagraph"/>
         <w:numPr>
           <w:ilvl w:val="0"/>
           <w:numId w:val="1"/>
@@ -329,16 +328,7 @@
           <w:lang w:eastAsia="es-PE"/>
           <w14:ligatures w14:val="none"/>
         </w:rPr>
-        <w:t>Se ha realizado pruebas para validar la operatividad</w:t>
-      </w:r>
-      <w:r>
-        <w:rPr>
-          <w:rFonts w:ascii="Arial" w:eastAsia="Times New Roman" w:hAnsi="Arial" w:cs="Arial"/>
-          <w:kern w:val="0"/>
-          <w:lang w:eastAsia="es-PE"/>
-          <w14:ligatures w14:val="none"/>
-        </w:rPr>
-        <w:t xml:space="preserve"> del prototipo con una integración básica</w:t>
+        <w:t>Se ha realizado pruebas para validar la operatividad del prototipo con una integración básica</w:t>
       </w:r>
       <w:r>
         <w:rPr>
@@ -365,16 +355,7 @@
           <w:lang w:eastAsia="es-PE"/>
           <w14:ligatures w14:val="none"/>
         </w:rPr>
-        <w:t xml:space="preserve"> </w:t>
-      </w:r>
-      <w:r>
-        <w:rPr>
-          <w:rFonts w:ascii="Arial" w:eastAsia="Times New Roman" w:hAnsi="Arial" w:cs="Arial"/>
-          <w:kern w:val="0"/>
-          <w:lang w:eastAsia="es-PE"/>
-          <w14:ligatures w14:val="none"/>
-        </w:rPr>
-        <w:t>agrícola/forestales</w:t>
+        <w:t xml:space="preserve"> agrícola/forestales</w:t>
       </w:r>
       <w:r>
         <w:rPr>
@@ -388,7 +369,7 @@
     </w:p>
     <w:p>
       <w:pPr>
-        <w:pStyle w:val="Prrafodelista"/>
+        <w:pStyle w:val="ListParagraph"/>
         <w:numPr>
           <w:ilvl w:val="0"/>
           <w:numId w:val="1"/>
@@ -467,7 +448,7 @@
     </w:p>
     <w:p>
       <w:pPr>
-        <w:pStyle w:val="Prrafodelista"/>
+        <w:pStyle w:val="ListParagraph"/>
         <w:numPr>
           <w:ilvl w:val="0"/>
           <w:numId w:val="1"/>
@@ -516,10 +497,17 @@
         </w:rPr>
         <w:t xml:space="preserve"> se encuentra completamente integrada y ha sido calificada a través de pruebas y demostraciones en un entorno real</w:t>
       </w:r>
+      <w:r>
+        <w:rPr>
+          <w:rFonts w:ascii="Arial" w:hAnsi="Arial" w:cs="Arial"/>
+          <w:lang w:val="es-ES"/>
+        </w:rPr>
+        <w:t>.</w:t>
+      </w:r>
     </w:p>
     <w:p>
       <w:pPr>
-        <w:pStyle w:val="Prrafodelista"/>
+        <w:pStyle w:val="ListParagraph"/>
         <w:numPr>
           <w:ilvl w:val="0"/>
           <w:numId w:val="1"/>
@@ -590,7 +578,7 @@
     </w:p>
     <w:p>
       <w:pPr>
-        <w:pStyle w:val="Prrafodelista"/>
+        <w:pStyle w:val="ListParagraph"/>
         <w:numPr>
           <w:ilvl w:val="0"/>
           <w:numId w:val="1"/>
@@ -676,7 +664,7 @@
     </w:p>
     <w:p>
       <w:pPr>
-        <w:pStyle w:val="Prrafodelista"/>
+        <w:pStyle w:val="ListParagraph"/>
         <w:numPr>
           <w:ilvl w:val="0"/>
           <w:numId w:val="1"/>
@@ -712,21 +700,7 @@
           <w:rFonts w:ascii="Arial" w:hAnsi="Arial" w:cs="Arial"/>
           <w:lang w:val="es-ES"/>
         </w:rPr>
-        <w:t>prototipo</w:t>
-      </w:r>
-      <w:r>
-        <w:rPr>
-          <w:rFonts w:ascii="Arial" w:hAnsi="Arial" w:cs="Arial"/>
-          <w:lang w:val="es-ES"/>
-        </w:rPr>
-        <w:t xml:space="preserve"> con una </w:t>
-      </w:r>
-      <w:r>
-        <w:rPr>
-          <w:rFonts w:ascii="Arial" w:hAnsi="Arial" w:cs="Arial"/>
-          <w:lang w:val="es-ES"/>
-        </w:rPr>
-        <w:t xml:space="preserve">integración básica o tecnología </w:t>
+        <w:t xml:space="preserve">prototipo con una integración básica o tecnología </w:t>
       </w:r>
       <w:r>
         <w:rPr>
@@ -744,25 +718,7 @@
           <w:lang w:eastAsia="es-PE"/>
           <w14:ligatures w14:val="none"/>
         </w:rPr>
-        <w:t xml:space="preserve"> se </w:t>
-      </w:r>
-      <w:r>
-        <w:rPr>
-          <w:rFonts w:ascii="Arial" w:eastAsia="Times New Roman" w:hAnsi="Arial" w:cs="Arial"/>
-          <w:kern w:val="0"/>
-          <w:lang w:eastAsia="es-PE"/>
-          <w14:ligatures w14:val="none"/>
-        </w:rPr>
-        <w:t>ha validado</w:t>
-      </w:r>
-      <w:r>
-        <w:rPr>
-          <w:rFonts w:ascii="Arial" w:eastAsia="Times New Roman" w:hAnsi="Arial" w:cs="Arial"/>
-          <w:kern w:val="0"/>
-          <w:lang w:eastAsia="es-PE"/>
-          <w14:ligatures w14:val="none"/>
-        </w:rPr>
-        <w:t xml:space="preserve"> en un </w:t>
+        <w:t xml:space="preserve"> se ha validado en un </w:t>
       </w:r>
       <w:r>
         <w:rPr>
@@ -805,11 +761,17 @@
           <w:rFonts w:ascii="Arial" w:hAnsi="Arial" w:cs="Arial"/>
         </w:rPr>
         <w:t>que cada componente individual funciona correctamente antes de su integración final</w:t>
+      </w:r>
+      <w:r>
+        <w:rPr>
+          <w:rFonts w:ascii="Arial" w:hAnsi="Arial" w:cs="Arial"/>
+        </w:rPr>
+        <w:t>.</w:t>
       </w:r>
     </w:p>
     <w:p>
       <w:pPr>
-        <w:pStyle w:val="Prrafodelista"/>
+        <w:pStyle w:val="ListParagraph"/>
         <w:numPr>
           <w:ilvl w:val="0"/>
           <w:numId w:val="1"/>
@@ -865,10 +827,16 @@
         </w:rPr>
         <w:t>entorno operacional simulado (cercano al real)</w:t>
       </w:r>
+      <w:r>
+        <w:rPr>
+          <w:rFonts w:ascii="Arial" w:hAnsi="Arial" w:cs="Arial"/>
+        </w:rPr>
+        <w:t>.</w:t>
+      </w:r>
     </w:p>
     <w:p>
       <w:pPr>
-        <w:pStyle w:val="Prrafodelista"/>
+        <w:pStyle w:val="ListParagraph"/>
         <w:numPr>
           <w:ilvl w:val="0"/>
           <w:numId w:val="1"/>
@@ -930,7 +898,7 @@
     </w:p>
     <w:p>
       <w:pPr>
-        <w:pStyle w:val="Prrafodelista"/>
+        <w:pStyle w:val="ListParagraph"/>
         <w:numPr>
           <w:ilvl w:val="0"/>
           <w:numId w:val="3"/>
@@ -976,10 +944,16 @@
         </w:rPr>
         <w:t>)</w:t>
       </w:r>
+      <w:r>
+        <w:rPr>
+          <w:rFonts w:ascii="Arial" w:hAnsi="Arial" w:cs="Arial"/>
+        </w:rPr>
+        <w:t>.</w:t>
+      </w:r>
     </w:p>
     <w:p>
       <w:pPr>
-        <w:pStyle w:val="Prrafodelista"/>
+        <w:pStyle w:val="ListParagraph"/>
         <w:jc w:val="both"/>
         <w:rPr>
           <w:rFonts w:ascii="Arial" w:hAnsi="Arial" w:cs="Arial"/>
@@ -1031,7 +1005,7 @@
     </w:p>
     <w:p>
       <w:pPr>
-        <w:pStyle w:val="Prrafodelista"/>
+        <w:pStyle w:val="ListParagraph"/>
         <w:numPr>
           <w:ilvl w:val="0"/>
           <w:numId w:val="1"/>
@@ -1072,7 +1046,7 @@
     </w:p>
     <w:p>
       <w:pPr>
-        <w:pStyle w:val="Prrafodelista"/>
+        <w:pStyle w:val="ListParagraph"/>
         <w:numPr>
           <w:ilvl w:val="0"/>
           <w:numId w:val="1"/>
@@ -1100,10 +1074,16 @@
         </w:rPr>
         <w:t>Se ha recopilado retroalimentación de los usuarios finales para mejorar el diseño</w:t>
       </w:r>
+      <w:r>
+        <w:rPr>
+          <w:rFonts w:ascii="Arial" w:hAnsi="Arial" w:cs="Arial"/>
+        </w:rPr>
+        <w:t>.</w:t>
+      </w:r>
     </w:p>
     <w:p>
       <w:pPr>
-        <w:pStyle w:val="Prrafodelista"/>
+        <w:pStyle w:val="ListParagraph"/>
         <w:numPr>
           <w:ilvl w:val="0"/>
           <w:numId w:val="1"/>
@@ -1131,10 +1111,16 @@
         </w:rPr>
         <w:t>Se ha completado el desarrollo del sistema y está listo para la producción del primer lote</w:t>
       </w:r>
+      <w:r>
+        <w:rPr>
+          <w:rFonts w:ascii="Arial" w:hAnsi="Arial" w:cs="Arial"/>
+        </w:rPr>
+        <w:t>.</w:t>
+      </w:r>
     </w:p>
     <w:p>
       <w:pPr>
-        <w:pStyle w:val="Prrafodelista"/>
+        <w:pStyle w:val="ListParagraph"/>
         <w:numPr>
           <w:ilvl w:val="0"/>
           <w:numId w:val="1"/>
@@ -1168,7 +1154,7 @@
     </w:p>
     <w:p>
       <w:pPr>
-        <w:pStyle w:val="Prrafodelista"/>
+        <w:pStyle w:val="ListParagraph"/>
         <w:numPr>
           <w:ilvl w:val="0"/>
           <w:numId w:val="1"/>
@@ -1232,7 +1218,7 @@
     </w:p>
     <w:p>
       <w:pPr>
-        <w:pStyle w:val="Prrafodelista"/>
+        <w:pStyle w:val="ListParagraph"/>
         <w:jc w:val="both"/>
         <w:rPr>
           <w:rFonts w:ascii="Arial" w:hAnsi="Arial" w:cs="Arial"/>
@@ -2009,11 +1995,11 @@
     <w:qFormat/>
     <w:rsid w:val="00226D9F"/>
   </w:style>
-  <w:style w:type="paragraph" w:styleId="Ttulo1">
+  <w:style w:type="paragraph" w:styleId="Heading1">
     <w:name w:val="heading 1"/>
     <w:basedOn w:val="Normal"/>
     <w:next w:val="Normal"/>
-    <w:link w:val="Ttulo1Car"/>
+    <w:link w:val="Heading1Char"/>
     <w:uiPriority w:val="9"/>
     <w:qFormat/>
     <w:rsid w:val="00226D9F"/>
@@ -2030,11 +2016,11 @@
       <w:szCs w:val="40"/>
     </w:rPr>
   </w:style>
-  <w:style w:type="paragraph" w:styleId="Ttulo2">
+  <w:style w:type="paragraph" w:styleId="Heading2">
     <w:name w:val="heading 2"/>
     <w:basedOn w:val="Normal"/>
     <w:next w:val="Normal"/>
-    <w:link w:val="Ttulo2Car"/>
+    <w:link w:val="Heading2Char"/>
     <w:uiPriority w:val="9"/>
     <w:semiHidden/>
     <w:unhideWhenUsed/>
@@ -2053,11 +2039,11 @@
       <w:szCs w:val="32"/>
     </w:rPr>
   </w:style>
-  <w:style w:type="paragraph" w:styleId="Ttulo3">
+  <w:style w:type="paragraph" w:styleId="Heading3">
     <w:name w:val="heading 3"/>
     <w:basedOn w:val="Normal"/>
     <w:next w:val="Normal"/>
-    <w:link w:val="Ttulo3Car"/>
+    <w:link w:val="Heading3Char"/>
     <w:uiPriority w:val="9"/>
     <w:semiHidden/>
     <w:unhideWhenUsed/>
@@ -2076,11 +2062,11 @@
       <w:szCs w:val="28"/>
     </w:rPr>
   </w:style>
-  <w:style w:type="paragraph" w:styleId="Ttulo4">
+  <w:style w:type="paragraph" w:styleId="Heading4">
     <w:name w:val="heading 4"/>
     <w:basedOn w:val="Normal"/>
     <w:next w:val="Normal"/>
-    <w:link w:val="Ttulo4Car"/>
+    <w:link w:val="Heading4Char"/>
     <w:uiPriority w:val="9"/>
     <w:semiHidden/>
     <w:unhideWhenUsed/>
@@ -2099,11 +2085,11 @@
       <w:color w:val="0F4761" w:themeColor="accent1" w:themeShade="BF"/>
     </w:rPr>
   </w:style>
-  <w:style w:type="paragraph" w:styleId="Ttulo5">
+  <w:style w:type="paragraph" w:styleId="Heading5">
     <w:name w:val="heading 5"/>
     <w:basedOn w:val="Normal"/>
     <w:next w:val="Normal"/>
-    <w:link w:val="Ttulo5Car"/>
+    <w:link w:val="Heading5Char"/>
     <w:uiPriority w:val="9"/>
     <w:semiHidden/>
     <w:unhideWhenUsed/>
@@ -2120,11 +2106,11 @@
       <w:color w:val="0F4761" w:themeColor="accent1" w:themeShade="BF"/>
     </w:rPr>
   </w:style>
-  <w:style w:type="paragraph" w:styleId="Ttulo6">
+  <w:style w:type="paragraph" w:styleId="Heading6">
     <w:name w:val="heading 6"/>
     <w:basedOn w:val="Normal"/>
     <w:next w:val="Normal"/>
-    <w:link w:val="Ttulo6Car"/>
+    <w:link w:val="Heading6Char"/>
     <w:uiPriority w:val="9"/>
     <w:semiHidden/>
     <w:unhideWhenUsed/>
@@ -2143,11 +2129,11 @@
       <w:color w:val="595959" w:themeColor="text1" w:themeTint="A6"/>
     </w:rPr>
   </w:style>
-  <w:style w:type="paragraph" w:styleId="Ttulo7">
+  <w:style w:type="paragraph" w:styleId="Heading7">
     <w:name w:val="heading 7"/>
     <w:basedOn w:val="Normal"/>
     <w:next w:val="Normal"/>
-    <w:link w:val="Ttulo7Car"/>
+    <w:link w:val="Heading7Char"/>
     <w:uiPriority w:val="9"/>
     <w:semiHidden/>
     <w:unhideWhenUsed/>
@@ -2164,11 +2150,11 @@
       <w:color w:val="595959" w:themeColor="text1" w:themeTint="A6"/>
     </w:rPr>
   </w:style>
-  <w:style w:type="paragraph" w:styleId="Ttulo8">
+  <w:style w:type="paragraph" w:styleId="Heading8">
     <w:name w:val="heading 8"/>
     <w:basedOn w:val="Normal"/>
     <w:next w:val="Normal"/>
-    <w:link w:val="Ttulo8Car"/>
+    <w:link w:val="Heading8Char"/>
     <w:uiPriority w:val="9"/>
     <w:semiHidden/>
     <w:unhideWhenUsed/>
@@ -2187,11 +2173,11 @@
       <w:color w:val="272727" w:themeColor="text1" w:themeTint="D8"/>
     </w:rPr>
   </w:style>
-  <w:style w:type="paragraph" w:styleId="Ttulo9">
+  <w:style w:type="paragraph" w:styleId="Heading9">
     <w:name w:val="heading 9"/>
     <w:basedOn w:val="Normal"/>
     <w:next w:val="Normal"/>
-    <w:link w:val="Ttulo9Car"/>
+    <w:link w:val="Heading9Char"/>
     <w:uiPriority w:val="9"/>
     <w:semiHidden/>
     <w:unhideWhenUsed/>
@@ -2208,13 +2194,13 @@
       <w:color w:val="272727" w:themeColor="text1" w:themeTint="D8"/>
     </w:rPr>
   </w:style>
-  <w:style w:type="character" w:default="1" w:styleId="Fuentedeprrafopredeter">
+  <w:style w:type="character" w:default="1" w:styleId="DefaultParagraphFont">
     <w:name w:val="Default Paragraph Font"/>
     <w:uiPriority w:val="1"/>
     <w:semiHidden/>
     <w:unhideWhenUsed/>
   </w:style>
-  <w:style w:type="table" w:default="1" w:styleId="Tablanormal">
+  <w:style w:type="table" w:default="1" w:styleId="TableNormal">
     <w:name w:val="Normal Table"/>
     <w:uiPriority w:val="99"/>
     <w:semiHidden/>
@@ -2229,16 +2215,16 @@
       </w:tblCellMar>
     </w:tblPr>
   </w:style>
-  <w:style w:type="numbering" w:default="1" w:styleId="Sinlista">
+  <w:style w:type="numbering" w:default="1" w:styleId="NoList">
     <w:name w:val="No List"/>
     <w:uiPriority w:val="99"/>
     <w:semiHidden/>
     <w:unhideWhenUsed/>
   </w:style>
-  <w:style w:type="character" w:customStyle="1" w:styleId="Ttulo1Car">
-    <w:name w:val="Título 1 Car"/>
-    <w:basedOn w:val="Fuentedeprrafopredeter"/>
-    <w:link w:val="Ttulo1"/>
+  <w:style w:type="character" w:customStyle="1" w:styleId="Heading1Char">
+    <w:name w:val="Heading 1 Char"/>
+    <w:basedOn w:val="DefaultParagraphFont"/>
+    <w:link w:val="Heading1"/>
     <w:uiPriority w:val="9"/>
     <w:rsid w:val="00226D9F"/>
     <w:rPr>
@@ -2248,10 +2234,10 @@
       <w:szCs w:val="40"/>
     </w:rPr>
   </w:style>
-  <w:style w:type="character" w:customStyle="1" w:styleId="Ttulo2Car">
-    <w:name w:val="Título 2 Car"/>
-    <w:basedOn w:val="Fuentedeprrafopredeter"/>
-    <w:link w:val="Ttulo2"/>
+  <w:style w:type="character" w:customStyle="1" w:styleId="Heading2Char">
+    <w:name w:val="Heading 2 Char"/>
+    <w:basedOn w:val="DefaultParagraphFont"/>
+    <w:link w:val="Heading2"/>
     <w:uiPriority w:val="9"/>
     <w:semiHidden/>
     <w:rsid w:val="00226D9F"/>
@@ -2262,10 +2248,10 @@
       <w:szCs w:val="32"/>
     </w:rPr>
   </w:style>
-  <w:style w:type="character" w:customStyle="1" w:styleId="Ttulo3Car">
-    <w:name w:val="Título 3 Car"/>
-    <w:basedOn w:val="Fuentedeprrafopredeter"/>
-    <w:link w:val="Ttulo3"/>
+  <w:style w:type="character" w:customStyle="1" w:styleId="Heading3Char">
+    <w:name w:val="Heading 3 Char"/>
+    <w:basedOn w:val="DefaultParagraphFont"/>
+    <w:link w:val="Heading3"/>
     <w:uiPriority w:val="9"/>
     <w:semiHidden/>
     <w:rsid w:val="00226D9F"/>
@@ -2276,10 +2262,10 @@
       <w:szCs w:val="28"/>
     </w:rPr>
   </w:style>
-  <w:style w:type="character" w:customStyle="1" w:styleId="Ttulo4Car">
-    <w:name w:val="Título 4 Car"/>
-    <w:basedOn w:val="Fuentedeprrafopredeter"/>
-    <w:link w:val="Ttulo4"/>
+  <w:style w:type="character" w:customStyle="1" w:styleId="Heading4Char">
+    <w:name w:val="Heading 4 Char"/>
+    <w:basedOn w:val="DefaultParagraphFont"/>
+    <w:link w:val="Heading4"/>
     <w:uiPriority w:val="9"/>
     <w:semiHidden/>
     <w:rsid w:val="00226D9F"/>
@@ -2290,10 +2276,10 @@
       <w:color w:val="0F4761" w:themeColor="accent1" w:themeShade="BF"/>
     </w:rPr>
   </w:style>
-  <w:style w:type="character" w:customStyle="1" w:styleId="Ttulo5Car">
-    <w:name w:val="Título 5 Car"/>
-    <w:basedOn w:val="Fuentedeprrafopredeter"/>
-    <w:link w:val="Ttulo5"/>
+  <w:style w:type="character" w:customStyle="1" w:styleId="Heading5Char">
+    <w:name w:val="Heading 5 Char"/>
+    <w:basedOn w:val="DefaultParagraphFont"/>
+    <w:link w:val="Heading5"/>
     <w:uiPriority w:val="9"/>
     <w:semiHidden/>
     <w:rsid w:val="00226D9F"/>
@@ -2302,10 +2288,10 @@
       <w:color w:val="0F4761" w:themeColor="accent1" w:themeShade="BF"/>
     </w:rPr>
   </w:style>
-  <w:style w:type="character" w:customStyle="1" w:styleId="Ttulo6Car">
-    <w:name w:val="Título 6 Car"/>
-    <w:basedOn w:val="Fuentedeprrafopredeter"/>
-    <w:link w:val="Ttulo6"/>
+  <w:style w:type="character" w:customStyle="1" w:styleId="Heading6Char">
+    <w:name w:val="Heading 6 Char"/>
+    <w:basedOn w:val="DefaultParagraphFont"/>
+    <w:link w:val="Heading6"/>
     <w:uiPriority w:val="9"/>
     <w:semiHidden/>
     <w:rsid w:val="00226D9F"/>
@@ -2316,10 +2302,10 @@
       <w:color w:val="595959" w:themeColor="text1" w:themeTint="A6"/>
     </w:rPr>
   </w:style>
-  <w:style w:type="character" w:customStyle="1" w:styleId="Ttulo7Car">
-    <w:name w:val="Título 7 Car"/>
-    <w:basedOn w:val="Fuentedeprrafopredeter"/>
-    <w:link w:val="Ttulo7"/>
+  <w:style w:type="character" w:customStyle="1" w:styleId="Heading7Char">
+    <w:name w:val="Heading 7 Char"/>
+    <w:basedOn w:val="DefaultParagraphFont"/>
+    <w:link w:val="Heading7"/>
     <w:uiPriority w:val="9"/>
     <w:semiHidden/>
     <w:rsid w:val="00226D9F"/>
@@ -2328,10 +2314,10 @@
       <w:color w:val="595959" w:themeColor="text1" w:themeTint="A6"/>
     </w:rPr>
   </w:style>
-  <w:style w:type="character" w:customStyle="1" w:styleId="Ttulo8Car">
-    <w:name w:val="Título 8 Car"/>
-    <w:basedOn w:val="Fuentedeprrafopredeter"/>
-    <w:link w:val="Ttulo8"/>
+  <w:style w:type="character" w:customStyle="1" w:styleId="Heading8Char">
+    <w:name w:val="Heading 8 Char"/>
+    <w:basedOn w:val="DefaultParagraphFont"/>
+    <w:link w:val="Heading8"/>
     <w:uiPriority w:val="9"/>
     <w:semiHidden/>
     <w:rsid w:val="00226D9F"/>
@@ -2342,10 +2328,10 @@
       <w:color w:val="272727" w:themeColor="text1" w:themeTint="D8"/>
     </w:rPr>
   </w:style>
-  <w:style w:type="character" w:customStyle="1" w:styleId="Ttulo9Car">
-    <w:name w:val="Título 9 Car"/>
-    <w:basedOn w:val="Fuentedeprrafopredeter"/>
-    <w:link w:val="Ttulo9"/>
+  <w:style w:type="character" w:customStyle="1" w:styleId="Heading9Char">
+    <w:name w:val="Heading 9 Char"/>
+    <w:basedOn w:val="DefaultParagraphFont"/>
+    <w:link w:val="Heading9"/>
     <w:uiPriority w:val="9"/>
     <w:semiHidden/>
     <w:rsid w:val="00226D9F"/>
@@ -2354,11 +2340,11 @@
       <w:color w:val="272727" w:themeColor="text1" w:themeTint="D8"/>
     </w:rPr>
   </w:style>
-  <w:style w:type="paragraph" w:styleId="Ttulo">
+  <w:style w:type="paragraph" w:styleId="Title">
     <w:name w:val="Title"/>
     <w:basedOn w:val="Normal"/>
     <w:next w:val="Normal"/>
-    <w:link w:val="TtuloCar"/>
+    <w:link w:val="TitleChar"/>
     <w:uiPriority w:val="10"/>
     <w:qFormat/>
     <w:rsid w:val="00226D9F"/>
@@ -2374,10 +2360,10 @@
       <w:szCs w:val="56"/>
     </w:rPr>
   </w:style>
-  <w:style w:type="character" w:customStyle="1" w:styleId="TtuloCar">
-    <w:name w:val="Título Car"/>
-    <w:basedOn w:val="Fuentedeprrafopredeter"/>
-    <w:link w:val="Ttulo"/>
+  <w:style w:type="character" w:customStyle="1" w:styleId="TitleChar">
+    <w:name w:val="Title Char"/>
+    <w:basedOn w:val="DefaultParagraphFont"/>
+    <w:link w:val="Title"/>
     <w:uiPriority w:val="10"/>
     <w:rsid w:val="00226D9F"/>
     <w:rPr>
@@ -2388,11 +2374,11 @@
       <w:szCs w:val="56"/>
     </w:rPr>
   </w:style>
-  <w:style w:type="paragraph" w:styleId="Subttulo">
+  <w:style w:type="paragraph" w:styleId="Subtitle">
     <w:name w:val="Subtitle"/>
     <w:basedOn w:val="Normal"/>
     <w:next w:val="Normal"/>
-    <w:link w:val="SubttuloCar"/>
+    <w:link w:val="SubtitleChar"/>
     <w:uiPriority w:val="11"/>
     <w:qFormat/>
     <w:rsid w:val="00226D9F"/>
@@ -2409,10 +2395,10 @@
       <w:szCs w:val="28"/>
     </w:rPr>
   </w:style>
-  <w:style w:type="character" w:customStyle="1" w:styleId="SubttuloCar">
-    <w:name w:val="Subtítulo Car"/>
-    <w:basedOn w:val="Fuentedeprrafopredeter"/>
-    <w:link w:val="Subttulo"/>
+  <w:style w:type="character" w:customStyle="1" w:styleId="SubtitleChar">
+    <w:name w:val="Subtitle Char"/>
+    <w:basedOn w:val="DefaultParagraphFont"/>
+    <w:link w:val="Subtitle"/>
     <w:uiPriority w:val="11"/>
     <w:rsid w:val="00226D9F"/>
     <w:rPr>
@@ -2423,11 +2409,11 @@
       <w:szCs w:val="28"/>
     </w:rPr>
   </w:style>
-  <w:style w:type="paragraph" w:styleId="Cita">
+  <w:style w:type="paragraph" w:styleId="Quote">
     <w:name w:val="Quote"/>
     <w:basedOn w:val="Normal"/>
     <w:next w:val="Normal"/>
-    <w:link w:val="CitaCar"/>
+    <w:link w:val="QuoteChar"/>
     <w:uiPriority w:val="29"/>
     <w:qFormat/>
     <w:rsid w:val="00226D9F"/>
@@ -2441,10 +2427,10 @@
       <w:color w:val="404040" w:themeColor="text1" w:themeTint="BF"/>
     </w:rPr>
   </w:style>
-  <w:style w:type="character" w:customStyle="1" w:styleId="CitaCar">
-    <w:name w:val="Cita Car"/>
-    <w:basedOn w:val="Fuentedeprrafopredeter"/>
-    <w:link w:val="Cita"/>
+  <w:style w:type="character" w:customStyle="1" w:styleId="QuoteChar">
+    <w:name w:val="Quote Char"/>
+    <w:basedOn w:val="DefaultParagraphFont"/>
+    <w:link w:val="Quote"/>
     <w:uiPriority w:val="29"/>
     <w:rsid w:val="00226D9F"/>
     <w:rPr>
@@ -2453,7 +2439,7 @@
       <w:color w:val="404040" w:themeColor="text1" w:themeTint="BF"/>
     </w:rPr>
   </w:style>
-  <w:style w:type="paragraph" w:styleId="Prrafodelista">
+  <w:style w:type="paragraph" w:styleId="ListParagraph">
     <w:name w:val="List Paragraph"/>
     <w:basedOn w:val="Normal"/>
     <w:uiPriority w:val="34"/>
@@ -2464,9 +2450,9 @@
       <w:contextualSpacing/>
     </w:pPr>
   </w:style>
-  <w:style w:type="character" w:styleId="nfasisintenso">
+  <w:style w:type="character" w:styleId="IntenseEmphasis">
     <w:name w:val="Intense Emphasis"/>
-    <w:basedOn w:val="Fuentedeprrafopredeter"/>
+    <w:basedOn w:val="DefaultParagraphFont"/>
     <w:uiPriority w:val="21"/>
     <w:qFormat/>
     <w:rsid w:val="00226D9F"/>
@@ -2476,11 +2462,11 @@
       <w:color w:val="0F4761" w:themeColor="accent1" w:themeShade="BF"/>
     </w:rPr>
   </w:style>
-  <w:style w:type="paragraph" w:styleId="Citadestacada">
+  <w:style w:type="paragraph" w:styleId="IntenseQuote">
     <w:name w:val="Intense Quote"/>
     <w:basedOn w:val="Normal"/>
     <w:next w:val="Normal"/>
-    <w:link w:val="CitadestacadaCar"/>
+    <w:link w:val="IntenseQuoteChar"/>
     <w:uiPriority w:val="30"/>
     <w:qFormat/>
     <w:rsid w:val="00226D9F"/>
@@ -2499,10 +2485,10 @@
       <w:color w:val="0F4761" w:themeColor="accent1" w:themeShade="BF"/>
     </w:rPr>
   </w:style>
-  <w:style w:type="character" w:customStyle="1" w:styleId="CitadestacadaCar">
-    <w:name w:val="Cita destacada Car"/>
-    <w:basedOn w:val="Fuentedeprrafopredeter"/>
-    <w:link w:val="Citadestacada"/>
+  <w:style w:type="character" w:customStyle="1" w:styleId="IntenseQuoteChar">
+    <w:name w:val="Intense Quote Char"/>
+    <w:basedOn w:val="DefaultParagraphFont"/>
+    <w:link w:val="IntenseQuote"/>
     <w:uiPriority w:val="30"/>
     <w:rsid w:val="00226D9F"/>
     <w:rPr>
@@ -2511,9 +2497,9 @@
       <w:color w:val="0F4761" w:themeColor="accent1" w:themeShade="BF"/>
     </w:rPr>
   </w:style>
-  <w:style w:type="character" w:styleId="Referenciaintensa">
+  <w:style w:type="character" w:styleId="IntenseReference">
     <w:name w:val="Intense Reference"/>
-    <w:basedOn w:val="Fuentedeprrafopredeter"/>
+    <w:basedOn w:val="DefaultParagraphFont"/>
     <w:uiPriority w:val="32"/>
     <w:qFormat/>
     <w:rsid w:val="00226D9F"/>

</xml_diff>